<commit_message>
update to git on webdev doc
</commit_message>
<xml_diff>
--- a/WebDev.docx
+++ b/WebDev.docx
@@ -1,6 +1,6 @@
 
 <file path=word/document.xml><?xml version="1.0" encoding="utf-8"?>
-<w:document xmlns:wpc="http://schemas.microsoft.com/office/word/2010/wordprocessingCanvas" xmlns:cx="http://schemas.microsoft.com/office/drawing/2014/chartex" xmlns:cx1="http://schemas.microsoft.com/office/drawing/2015/9/8/chartex" xmlns:mc="http://schemas.openxmlformats.org/markup-compatibility/2006" xmlns:o="urn:schemas-microsoft-com:office:office" xmlns:r="http://schemas.openxmlformats.org/officeDocument/2006/relationships" xmlns:m="http://schemas.openxmlformats.org/officeDocument/2006/math" xmlns:v="urn:schemas-microsoft-com:vml" xmlns:wp14="http://schemas.microsoft.com/office/word/2010/wordprocessingDrawing" xmlns:wp="http://schemas.openxmlformats.org/drawingml/2006/wordprocessingDrawing" xmlns:w10="urn:schemas-microsoft-com:office:word" xmlns:w="http://schemas.openxmlformats.org/wordprocessingml/2006/main" xmlns:w14="http://schemas.microsoft.com/office/word/2010/wordml" xmlns:w15="http://schemas.microsoft.com/office/word/2012/wordml" xmlns:w16se="http://schemas.microsoft.com/office/word/2015/wordml/symex" xmlns:wpg="http://schemas.microsoft.com/office/word/2010/wordprocessingGroup" xmlns:wpi="http://schemas.microsoft.com/office/word/2010/wordprocessingInk" xmlns:wne="http://schemas.microsoft.com/office/word/2006/wordml" xmlns:wps="http://schemas.microsoft.com/office/word/2010/wordprocessingShape" mc:Ignorable="w14 w15 w16se wp14">
+<w:document xmlns:wpc="http://schemas.microsoft.com/office/word/2010/wordprocessingCanvas" xmlns:cx="http://schemas.microsoft.com/office/drawing/2014/chartex" xmlns:mc="http://schemas.openxmlformats.org/markup-compatibility/2006" xmlns:o="urn:schemas-microsoft-com:office:office" xmlns:r="http://schemas.openxmlformats.org/officeDocument/2006/relationships" xmlns:m="http://schemas.openxmlformats.org/officeDocument/2006/math" xmlns:v="urn:schemas-microsoft-com:vml" xmlns:wp14="http://schemas.microsoft.com/office/word/2010/wordprocessingDrawing" xmlns:wp="http://schemas.openxmlformats.org/drawingml/2006/wordprocessingDrawing" xmlns:w10="urn:schemas-microsoft-com:office:word" xmlns:w="http://schemas.openxmlformats.org/wordprocessingml/2006/main" xmlns:w14="http://schemas.microsoft.com/office/word/2010/wordml" xmlns:w15="http://schemas.microsoft.com/office/word/2012/wordml" xmlns:w16se="http://schemas.microsoft.com/office/word/2015/wordml/symex" xmlns:wpg="http://schemas.microsoft.com/office/word/2010/wordprocessingGroup" xmlns:wpi="http://schemas.microsoft.com/office/word/2010/wordprocessingInk" xmlns:wne="http://schemas.microsoft.com/office/word/2006/wordml" xmlns:wps="http://schemas.microsoft.com/office/word/2010/wordprocessingShape" mc:Ignorable="w14 w15 w16se wp14">
   <w:body>
     <w:p>
       <w:pPr>
@@ -326,123 +326,112 @@
           <w:sz w:val="21"/>
           <w:szCs w:val="21"/>
         </w:rPr>
+        <w:t>&gt; mongo</w:t>
+      </w:r>
+    </w:p>
+    <w:p>
+      <w:pPr>
+        <w:spacing w:after="0"/>
+        <w:rPr>
+          <w:sz w:val="21"/>
+          <w:szCs w:val="21"/>
+        </w:rPr>
+      </w:pPr>
+      <w:r>
+        <w:rPr>
+          <w:sz w:val="21"/>
+          <w:szCs w:val="21"/>
+        </w:rPr>
+        <w:t xml:space="preserve">&gt;use collection-name </w:t>
+      </w:r>
+    </w:p>
+    <w:p>
+      <w:pPr>
+        <w:spacing w:after="0"/>
+        <w:rPr>
+          <w:sz w:val="21"/>
+          <w:szCs w:val="21"/>
+        </w:rPr>
+      </w:pPr>
+      <w:r>
+        <w:rPr>
+          <w:sz w:val="21"/>
+          <w:szCs w:val="21"/>
+        </w:rPr>
+        <w:t>(</w:t>
+      </w:r>
+      <w:proofErr w:type="spellStart"/>
+      <w:r>
+        <w:rPr>
+          <w:sz w:val="21"/>
+          <w:szCs w:val="21"/>
+        </w:rPr>
+        <w:t>db</w:t>
+      </w:r>
+      <w:proofErr w:type="spellEnd"/>
+      <w:r>
+        <w:rPr>
+          <w:sz w:val="21"/>
+          <w:szCs w:val="21"/>
+        </w:rPr>
+        <w:t xml:space="preserve"> is </w:t>
+      </w:r>
+      <w:proofErr w:type="spellStart"/>
+      <w:r>
+        <w:rPr>
+          <w:sz w:val="21"/>
+          <w:szCs w:val="21"/>
+        </w:rPr>
+        <w:t>th</w:t>
+      </w:r>
+      <w:proofErr w:type="spellEnd"/>
+      <w:r>
+        <w:rPr>
+          <w:sz w:val="21"/>
+          <w:szCs w:val="21"/>
+        </w:rPr>
+        <w:t xml:space="preserve"> alias for the current collection you are on)</w:t>
+      </w:r>
+    </w:p>
+    <w:p>
+      <w:pPr>
+        <w:spacing w:after="0"/>
+        <w:rPr>
+          <w:sz w:val="21"/>
+          <w:szCs w:val="21"/>
+        </w:rPr>
+      </w:pPr>
+      <w:r>
+        <w:rPr>
+          <w:sz w:val="21"/>
+          <w:szCs w:val="21"/>
+        </w:rPr>
         <w:t xml:space="preserve">&gt; </w:t>
       </w:r>
+      <w:proofErr w:type="spellStart"/>
+      <w:r>
+        <w:rPr>
+          <w:sz w:val="21"/>
+          <w:szCs w:val="21"/>
+        </w:rPr>
+        <w:t>db.</w:t>
+      </w:r>
       <w:proofErr w:type="gramStart"/>
       <w:r>
         <w:rPr>
           <w:sz w:val="21"/>
           <w:szCs w:val="21"/>
         </w:rPr>
-        <w:t>mongo</w:t>
-      </w:r>
+        <w:t>user.remove</w:t>
+      </w:r>
+      <w:proofErr w:type="spellEnd"/>
       <w:proofErr w:type="gramEnd"/>
-    </w:p>
-    <w:p>
-      <w:pPr>
-        <w:spacing w:after="0"/>
-        <w:rPr>
-          <w:sz w:val="21"/>
-          <w:szCs w:val="21"/>
-        </w:rPr>
-      </w:pPr>
-      <w:r>
-        <w:rPr>
-          <w:sz w:val="21"/>
-          <w:szCs w:val="21"/>
-        </w:rPr>
-        <w:t xml:space="preserve">&gt;use collection-name </w:t>
-      </w:r>
-    </w:p>
-    <w:p>
-      <w:pPr>
-        <w:spacing w:after="0"/>
-        <w:rPr>
-          <w:sz w:val="21"/>
-          <w:szCs w:val="21"/>
-        </w:rPr>
-      </w:pPr>
-      <w:r>
-        <w:rPr>
-          <w:sz w:val="21"/>
-          <w:szCs w:val="21"/>
-        </w:rPr>
-        <w:t>(</w:t>
-      </w:r>
-      <w:proofErr w:type="spellStart"/>
-      <w:proofErr w:type="gramStart"/>
-      <w:r>
-        <w:rPr>
-          <w:sz w:val="21"/>
-          <w:szCs w:val="21"/>
-        </w:rPr>
-        <w:t>db</w:t>
-      </w:r>
-      <w:proofErr w:type="spellEnd"/>
-      <w:proofErr w:type="gramEnd"/>
-      <w:r>
-        <w:rPr>
-          <w:sz w:val="21"/>
-          <w:szCs w:val="21"/>
-        </w:rPr>
-        <w:t xml:space="preserve"> is </w:t>
-      </w:r>
-      <w:proofErr w:type="spellStart"/>
-      <w:r>
-        <w:rPr>
-          <w:sz w:val="21"/>
-          <w:szCs w:val="21"/>
-        </w:rPr>
-        <w:t>th</w:t>
-      </w:r>
-      <w:proofErr w:type="spellEnd"/>
-      <w:r>
-        <w:rPr>
-          <w:sz w:val="21"/>
-          <w:szCs w:val="21"/>
-        </w:rPr>
-        <w:t xml:space="preserve"> alias for the current collection you are on)</w:t>
-      </w:r>
-    </w:p>
-    <w:p>
-      <w:pPr>
-        <w:spacing w:after="0"/>
-        <w:rPr>
-          <w:sz w:val="21"/>
-          <w:szCs w:val="21"/>
-        </w:rPr>
-      </w:pPr>
-      <w:r>
-        <w:rPr>
-          <w:sz w:val="21"/>
-          <w:szCs w:val="21"/>
-        </w:rPr>
-        <w:t xml:space="preserve">&gt; </w:t>
-      </w:r>
-      <w:proofErr w:type="spellStart"/>
-      <w:proofErr w:type="gramStart"/>
-      <w:r>
-        <w:rPr>
-          <w:sz w:val="21"/>
-          <w:szCs w:val="21"/>
-        </w:rPr>
-        <w:t>db.user.remove</w:t>
-      </w:r>
-      <w:proofErr w:type="spellEnd"/>
-      <w:r>
-        <w:rPr>
-          <w:sz w:val="21"/>
-          <w:szCs w:val="21"/>
-        </w:rPr>
-        <w:t>(</w:t>
-      </w:r>
-      <w:proofErr w:type="gramEnd"/>
-      <w:r>
-        <w:rPr>
-          <w:sz w:val="21"/>
-          <w:szCs w:val="21"/>
-        </w:rPr>
-        <w:t>{username: "</w:t>
+      <w:r>
+        <w:rPr>
+          <w:sz w:val="21"/>
+          <w:szCs w:val="21"/>
+        </w:rPr>
+        <w:t>({username: "</w:t>
       </w:r>
       <w:proofErr w:type="spellStart"/>
       <w:r>
@@ -678,8 +667,6 @@
         </w:rPr>
         <w:t>Steps 0-7 &amp; 9</w:t>
       </w:r>
-      <w:bookmarkStart w:id="0" w:name="_GoBack"/>
-      <w:bookmarkEnd w:id="0"/>
       <w:r>
         <w:rPr>
           <w:i/>
@@ -855,15 +842,7 @@
           <w:sz w:val="21"/>
           <w:szCs w:val="21"/>
         </w:rPr>
-        <w:t>—Our Version Control System</w:t>
-      </w:r>
-      <w:r>
-        <w:rPr>
-          <w:b/>
-          <w:sz w:val="21"/>
-          <w:szCs w:val="21"/>
-        </w:rPr>
-        <w:t>:</w:t>
+        <w:t>—Our Version Control System:</w:t>
       </w:r>
     </w:p>
     <w:p>
@@ -878,10 +857,11 @@
       <w:hyperlink r:id="rId8" w:history="1">
         <w:r>
           <w:rPr>
-            <w:rStyle w:val="Hyperlink"/>
             <w:b/>
+            <w:color w:val="0563C1" w:themeColor="hyperlink"/>
             <w:sz w:val="21"/>
             <w:szCs w:val="21"/>
+            <w:u w:val="single"/>
           </w:rPr>
           <w:t>https://github.com/MBTA-Procurement-Analysts</w:t>
         </w:r>
@@ -907,21 +887,7 @@
           <w:sz w:val="21"/>
           <w:szCs w:val="21"/>
         </w:rPr>
-        <w:t>K</w:t>
-      </w:r>
-      <w:r>
-        <w:rPr>
-          <w:sz w:val="21"/>
-          <w:szCs w:val="21"/>
-        </w:rPr>
-        <w:t xml:space="preserve">now </w:t>
-      </w:r>
-      <w:r>
-        <w:rPr>
-          <w:sz w:val="21"/>
-          <w:szCs w:val="21"/>
-        </w:rPr>
-        <w:t xml:space="preserve">the </w:t>
+        <w:t xml:space="preserve">Know the </w:t>
       </w:r>
       <w:proofErr w:type="spellStart"/>
       <w:r>
@@ -937,14 +903,85 @@
           <w:sz w:val="21"/>
           <w:szCs w:val="21"/>
         </w:rPr>
-        <w:t xml:space="preserve"> basic - https://guides.github.com/activities/hello-world/- a</w:t>
-      </w:r>
-      <w:r>
-        <w:rPr>
-          <w:sz w:val="21"/>
-          <w:szCs w:val="21"/>
-        </w:rPr>
-        <w:t xml:space="preserve">ll we do is clone, edit and push back up. Final pull request of me the </w:t>
+        <w:t xml:space="preserve"> basic - https://guides.github.com/activities/hello-world/- Basically here is the codebase and were we stay synced, it’s not truly, truly an issue for such a small team but using </w:t>
+      </w:r>
+      <w:proofErr w:type="spellStart"/>
+      <w:r>
+        <w:rPr>
+          <w:sz w:val="21"/>
+          <w:szCs w:val="21"/>
+        </w:rPr>
+        <w:t>git</w:t>
+      </w:r>
+      <w:proofErr w:type="spellEnd"/>
+      <w:r>
+        <w:rPr>
+          <w:sz w:val="21"/>
+          <w:szCs w:val="21"/>
+        </w:rPr>
+        <w:t xml:space="preserve"> has been a time-saver in that we don’t ever think about how to coordinate our coding path. No more “What version are we working on, is this the file you want me to use?” Also, it’s comforting for me to know if shit hits the fan I can figure out how to revert back to some prior working version. </w:t>
+      </w:r>
+    </w:p>
+    <w:p>
+      <w:pPr>
+        <w:rPr>
+          <w:sz w:val="21"/>
+          <w:szCs w:val="21"/>
+        </w:rPr>
+      </w:pPr>
+      <w:r>
+        <w:rPr>
+          <w:sz w:val="21"/>
+          <w:szCs w:val="21"/>
+        </w:rPr>
+        <w:t xml:space="preserve">I will go more in-depth about the major concepts of </w:t>
+      </w:r>
+      <w:proofErr w:type="spellStart"/>
+      <w:r>
+        <w:rPr>
+          <w:sz w:val="21"/>
+          <w:szCs w:val="21"/>
+        </w:rPr>
+        <w:t>git</w:t>
+      </w:r>
+      <w:proofErr w:type="spellEnd"/>
+      <w:r>
+        <w:rPr>
+          <w:sz w:val="21"/>
+          <w:szCs w:val="21"/>
+        </w:rPr>
+        <w:t xml:space="preserve"> we use. Most of the actions such as clone or push equate to some command in </w:t>
+      </w:r>
+      <w:proofErr w:type="spellStart"/>
+      <w:r>
+        <w:rPr>
+          <w:sz w:val="21"/>
+          <w:szCs w:val="21"/>
+        </w:rPr>
+        <w:t>git</w:t>
+      </w:r>
+      <w:proofErr w:type="spellEnd"/>
+      <w:r>
+        <w:rPr>
+          <w:sz w:val="21"/>
+          <w:szCs w:val="21"/>
+        </w:rPr>
+        <w:t xml:space="preserve">. </w:t>
+      </w:r>
+    </w:p>
+    <w:p>
+      <w:pPr>
+        <w:rPr>
+          <w:sz w:val="21"/>
+          <w:szCs w:val="21"/>
+        </w:rPr>
+      </w:pPr>
+      <w:r>
+        <w:rPr>
+          <w:sz w:val="21"/>
+          <w:szCs w:val="21"/>
+        </w:rPr>
+        <w:t xml:space="preserve">First you must create an account on </w:t>
       </w:r>
       <w:proofErr w:type="spellStart"/>
       <w:r>
@@ -960,14 +997,65 @@
           <w:sz w:val="21"/>
           <w:szCs w:val="21"/>
         </w:rPr>
-        <w:t xml:space="preserve"> owner is the final step to the code being LIVE in production. </w:t>
-      </w:r>
-      <w:r>
-        <w:rPr>
-          <w:sz w:val="21"/>
-          <w:szCs w:val="21"/>
-        </w:rPr>
-        <w:t xml:space="preserve">Basically here is the codebase and were we stay synced, it’s not truly, truly an issue for such a small team but using </w:t>
+        <w:t xml:space="preserve">. From </w:t>
+      </w:r>
+      <w:proofErr w:type="spellStart"/>
+      <w:r>
+        <w:rPr>
+          <w:sz w:val="21"/>
+          <w:szCs w:val="21"/>
+        </w:rPr>
+        <w:t>github</w:t>
+      </w:r>
+      <w:proofErr w:type="spellEnd"/>
+      <w:r>
+        <w:rPr>
+          <w:sz w:val="21"/>
+          <w:szCs w:val="21"/>
+        </w:rPr>
+        <w:t xml:space="preserve"> go to the </w:t>
+      </w:r>
+      <w:proofErr w:type="spellStart"/>
+      <w:r>
+        <w:rPr>
+          <w:sz w:val="21"/>
+          <w:szCs w:val="21"/>
+        </w:rPr>
+        <w:t>mbta’s</w:t>
+      </w:r>
+      <w:proofErr w:type="spellEnd"/>
+      <w:r>
+        <w:rPr>
+          <w:sz w:val="21"/>
+          <w:szCs w:val="21"/>
+        </w:rPr>
+        <w:t xml:space="preserve"> procurement repository </w:t>
+      </w:r>
+      <w:hyperlink r:id="rId9" w:history="1">
+        <w:r>
+          <w:rPr>
+            <w:color w:val="0563C1" w:themeColor="hyperlink"/>
+            <w:sz w:val="21"/>
+            <w:szCs w:val="21"/>
+            <w:u w:val="single"/>
+          </w:rPr>
+          <w:t>https://github.com/MBTA-Procurement-Analysts</w:t>
+        </w:r>
+      </w:hyperlink>
+      <w:r>
+        <w:rPr>
+          <w:sz w:val="21"/>
+          <w:szCs w:val="21"/>
+        </w:rPr>
+        <w:t xml:space="preserve">.  If you’re working on the silver back (local computer that is already set up for web-dev) then you can skip to the diagram. But if you are setting up your own environment </w:t>
+      </w:r>
+      <w:r>
+        <w:rPr>
+          <w:sz w:val="21"/>
+          <w:szCs w:val="21"/>
+        </w:rPr>
+        <w:lastRenderedPageBreak/>
+        <w:t xml:space="preserve">you must first fork the repository. This is the same as forking food from someone else’s plate except it is a project we’re taking. In the </w:t>
       </w:r>
       <w:proofErr w:type="spellStart"/>
       <w:r>
@@ -983,65 +1071,374 @@
           <w:sz w:val="21"/>
           <w:szCs w:val="21"/>
         </w:rPr>
-        <w:t xml:space="preserve"> has been a time-saver in that we don’t ever think about how to coordinate our coding path. No more “What version are we working on, is this the file you want me to use?” Also, </w:t>
-      </w:r>
-      <w:r>
-        <w:rPr>
-          <w:sz w:val="21"/>
-          <w:szCs w:val="21"/>
-        </w:rPr>
-        <w:t xml:space="preserve">it’s comforting for me to know if </w:t>
-      </w:r>
-      <w:r>
-        <w:rPr>
-          <w:sz w:val="21"/>
-          <w:szCs w:val="21"/>
-        </w:rPr>
-        <w:t>shit hits the fan</w:t>
-      </w:r>
-      <w:r>
-        <w:rPr>
-          <w:sz w:val="21"/>
-          <w:szCs w:val="21"/>
-        </w:rPr>
-        <w:t xml:space="preserve"> I can </w:t>
-      </w:r>
-      <w:r>
-        <w:rPr>
-          <w:sz w:val="21"/>
-          <w:szCs w:val="21"/>
-        </w:rPr>
-        <w:t xml:space="preserve">figure </w:t>
-      </w:r>
-      <w:proofErr w:type="spellStart"/>
-      <w:r>
-        <w:rPr>
-          <w:sz w:val="21"/>
-          <w:szCs w:val="21"/>
-        </w:rPr>
-        <w:t>our</w:t>
-      </w:r>
-      <w:proofErr w:type="spellEnd"/>
-      <w:r>
-        <w:rPr>
-          <w:sz w:val="21"/>
-          <w:szCs w:val="21"/>
-        </w:rPr>
-        <w:t xml:space="preserve"> how to </w:t>
-      </w:r>
-      <w:r>
-        <w:rPr>
-          <w:sz w:val="21"/>
-          <w:szCs w:val="21"/>
-        </w:rPr>
-        <w:t>revert back</w:t>
-      </w:r>
-      <w:r>
-        <w:rPr>
-          <w:sz w:val="21"/>
-          <w:szCs w:val="21"/>
-        </w:rPr>
-        <w:t xml:space="preserve"> to some prior working version—although I know that feature exist I don’t yet know how to actually do it formally. </w:t>
+        <w:t xml:space="preserve"> terminal type:</w:t>
+      </w:r>
+    </w:p>
+    <w:p>
+      <w:pPr>
+        <w:rPr>
+          <w:sz w:val="21"/>
+          <w:szCs w:val="21"/>
+        </w:rPr>
+      </w:pPr>
+      <w:r>
+        <w:rPr>
+          <w:sz w:val="21"/>
+          <w:szCs w:val="21"/>
+        </w:rPr>
+        <w:t xml:space="preserve">&gt; </w:t>
+      </w:r>
+      <w:proofErr w:type="spellStart"/>
+      <w:r>
+        <w:rPr>
+          <w:sz w:val="21"/>
+          <w:szCs w:val="21"/>
+        </w:rPr>
+        <w:t>git</w:t>
+      </w:r>
+      <w:proofErr w:type="spellEnd"/>
+      <w:r>
+        <w:rPr>
+          <w:sz w:val="21"/>
+          <w:szCs w:val="21"/>
+        </w:rPr>
+        <w:t xml:space="preserve"> </w:t>
+      </w:r>
+      <w:proofErr w:type="gramStart"/>
+      <w:r>
+        <w:rPr>
+          <w:sz w:val="21"/>
+          <w:szCs w:val="21"/>
+        </w:rPr>
+        <w:t>clone  &lt;</w:t>
+      </w:r>
+      <w:proofErr w:type="spellStart"/>
+      <w:proofErr w:type="gramEnd"/>
+      <w:r>
+        <w:rPr>
+          <w:sz w:val="21"/>
+          <w:szCs w:val="21"/>
+        </w:rPr>
+        <w:t>url</w:t>
+      </w:r>
+      <w:proofErr w:type="spellEnd"/>
+      <w:r>
+        <w:rPr>
+          <w:sz w:val="21"/>
+          <w:szCs w:val="21"/>
+        </w:rPr>
+        <w:t xml:space="preserve"> address of your fork&gt; (no not the one in the address bar)&gt; (don’t type “&lt;&gt;” </w:t>
+      </w:r>
+      <w:proofErr w:type="spellStart"/>
+      <w:r>
+        <w:rPr>
+          <w:sz w:val="21"/>
+          <w:szCs w:val="21"/>
+        </w:rPr>
+        <w:t>its</w:t>
+      </w:r>
+      <w:proofErr w:type="spellEnd"/>
+      <w:r>
+        <w:rPr>
+          <w:sz w:val="21"/>
+          <w:szCs w:val="21"/>
+        </w:rPr>
+        <w:t xml:space="preserve"> just to show </w:t>
+      </w:r>
+      <w:proofErr w:type="spellStart"/>
+      <w:r>
+        <w:rPr>
+          <w:sz w:val="21"/>
+          <w:szCs w:val="21"/>
+        </w:rPr>
+        <w:t>its</w:t>
+      </w:r>
+      <w:proofErr w:type="spellEnd"/>
+      <w:r>
+        <w:rPr>
+          <w:sz w:val="21"/>
+          <w:szCs w:val="21"/>
+        </w:rPr>
+        <w:t xml:space="preserve"> something that must be replaced with your input. This copies the files onto your local system in whatever file you were when you ran the command. From this same location use </w:t>
+      </w:r>
+    </w:p>
+    <w:p>
+      <w:pPr>
+        <w:rPr>
+          <w:sz w:val="21"/>
+          <w:szCs w:val="21"/>
+        </w:rPr>
+      </w:pPr>
+      <w:r>
+        <w:rPr>
+          <w:sz w:val="21"/>
+          <w:szCs w:val="21"/>
+        </w:rPr>
+        <w:t xml:space="preserve">This copies the project over with its commit history. You don’t have to </w:t>
+      </w:r>
+      <w:proofErr w:type="spellStart"/>
+      <w:r>
+        <w:rPr>
+          <w:sz w:val="21"/>
+          <w:szCs w:val="21"/>
+        </w:rPr>
+        <w:t>git</w:t>
+      </w:r>
+      <w:proofErr w:type="spellEnd"/>
+      <w:r>
+        <w:rPr>
+          <w:sz w:val="21"/>
+          <w:szCs w:val="21"/>
+        </w:rPr>
+        <w:t xml:space="preserve"> when you clone projects in this manner. You only initialize </w:t>
+      </w:r>
+      <w:proofErr w:type="spellStart"/>
+      <w:r>
+        <w:rPr>
+          <w:sz w:val="21"/>
+          <w:szCs w:val="21"/>
+        </w:rPr>
+        <w:t>git</w:t>
+      </w:r>
+      <w:proofErr w:type="spellEnd"/>
+      <w:r>
+        <w:rPr>
+          <w:sz w:val="21"/>
+          <w:szCs w:val="21"/>
+        </w:rPr>
+        <w:t xml:space="preserve"> in a directory with </w:t>
+      </w:r>
+      <w:proofErr w:type="spellStart"/>
+      <w:r>
+        <w:rPr>
+          <w:sz w:val="21"/>
+          <w:szCs w:val="21"/>
+        </w:rPr>
+        <w:t>git</w:t>
+      </w:r>
+      <w:proofErr w:type="spellEnd"/>
+      <w:r>
+        <w:rPr>
+          <w:sz w:val="21"/>
+          <w:szCs w:val="21"/>
+        </w:rPr>
+        <w:t xml:space="preserve"> </w:t>
+      </w:r>
+      <w:proofErr w:type="spellStart"/>
+      <w:r>
+        <w:rPr>
+          <w:sz w:val="21"/>
+          <w:szCs w:val="21"/>
+        </w:rPr>
+        <w:t>init</w:t>
+      </w:r>
+      <w:proofErr w:type="spellEnd"/>
+      <w:r>
+        <w:rPr>
+          <w:sz w:val="21"/>
+          <w:szCs w:val="21"/>
+        </w:rPr>
+        <w:t xml:space="preserve"> when the project is starting from your local pc.</w:t>
+      </w:r>
+    </w:p>
+    <w:p>
+      <w:pPr>
+        <w:rPr>
+          <w:sz w:val="21"/>
+          <w:szCs w:val="21"/>
+        </w:rPr>
+      </w:pPr>
+      <w:r>
+        <w:rPr>
+          <w:noProof/>
+          <w:lang w:eastAsia="en-US"/>
+        </w:rPr>
+        <w:drawing>
+          <wp:inline distT="0" distB="0" distL="0" distR="0" wp14:anchorId="04415E7B" wp14:editId="5AD23DBE">
+            <wp:extent cx="5943600" cy="3525520"/>
+            <wp:effectExtent l="0" t="0" r="0" b="0"/>
+            <wp:docPr id="1" name="Picture 1"/>
+            <wp:cNvGraphicFramePr>
+              <a:graphicFrameLocks xmlns:a="http://schemas.openxmlformats.org/drawingml/2006/main" noChangeAspect="1"/>
+            </wp:cNvGraphicFramePr>
+            <a:graphic xmlns:a="http://schemas.openxmlformats.org/drawingml/2006/main">
+              <a:graphicData uri="http://schemas.openxmlformats.org/drawingml/2006/picture">
+                <pic:pic xmlns:pic="http://schemas.openxmlformats.org/drawingml/2006/picture">
+                  <pic:nvPicPr>
+                    <pic:cNvPr id="1" name=""/>
+                    <pic:cNvPicPr/>
+                  </pic:nvPicPr>
+                  <pic:blipFill>
+                    <a:blip r:embed="rId10"/>
+                    <a:stretch>
+                      <a:fillRect/>
+                    </a:stretch>
+                  </pic:blipFill>
+                  <pic:spPr>
+                    <a:xfrm>
+                      <a:off x="0" y="0"/>
+                      <a:ext cx="5943600" cy="3525520"/>
+                    </a:xfrm>
+                    <a:prstGeom prst="rect">
+                      <a:avLst/>
+                    </a:prstGeom>
+                  </pic:spPr>
+                </pic:pic>
+              </a:graphicData>
+            </a:graphic>
+          </wp:inline>
+        </w:drawing>
+      </w:r>
+    </w:p>
+    <w:p>
+      <w:pPr>
+        <w:rPr>
+          <w:sz w:val="21"/>
+          <w:szCs w:val="21"/>
+        </w:rPr>
+      </w:pPr>
+      <w:r>
+        <w:rPr>
+          <w:sz w:val="21"/>
+          <w:szCs w:val="21"/>
+        </w:rPr>
+        <w:t xml:space="preserve">Just like you can move through this diagram you can go backwards. </w:t>
+      </w:r>
+      <w:proofErr w:type="spellStart"/>
+      <w:r>
+        <w:rPr>
+          <w:sz w:val="21"/>
+          <w:szCs w:val="21"/>
+        </w:rPr>
+        <w:t>Git</w:t>
+      </w:r>
+      <w:proofErr w:type="spellEnd"/>
+      <w:r>
+        <w:rPr>
+          <w:sz w:val="21"/>
+          <w:szCs w:val="21"/>
+        </w:rPr>
+        <w:t xml:space="preserve"> has 3 areas:  Your working directory, your staging area, and your commits. </w:t>
+      </w:r>
+      <w:proofErr w:type="spellStart"/>
+      <w:r>
+        <w:rPr>
+          <w:sz w:val="21"/>
+          <w:szCs w:val="21"/>
+        </w:rPr>
+        <w:t>Your</w:t>
+      </w:r>
+      <w:proofErr w:type="spellEnd"/>
+      <w:r>
+        <w:rPr>
+          <w:sz w:val="21"/>
+          <w:szCs w:val="21"/>
+        </w:rPr>
+        <w:t xml:space="preserve"> working directory is the files themselves. When you change them </w:t>
+      </w:r>
+      <w:proofErr w:type="spellStart"/>
+      <w:r>
+        <w:rPr>
+          <w:sz w:val="21"/>
+          <w:szCs w:val="21"/>
+        </w:rPr>
+        <w:t>git</w:t>
+      </w:r>
+      <w:proofErr w:type="spellEnd"/>
+      <w:r>
+        <w:rPr>
+          <w:sz w:val="21"/>
+          <w:szCs w:val="21"/>
+        </w:rPr>
+        <w:t xml:space="preserve"> notices. When you want to keep your changes you </w:t>
+      </w:r>
+      <w:proofErr w:type="spellStart"/>
+      <w:r>
+        <w:rPr>
+          <w:sz w:val="21"/>
+          <w:szCs w:val="21"/>
+        </w:rPr>
+        <w:t>git</w:t>
+      </w:r>
+      <w:proofErr w:type="spellEnd"/>
+      <w:r>
+        <w:rPr>
+          <w:sz w:val="21"/>
+          <w:szCs w:val="21"/>
+        </w:rPr>
+        <w:t xml:space="preserve"> add them to your staging area. The staging area is a collection of changes that you want to keep. Once you are ready to keep these changes you commit. You can view a log of your commits. You can check the status of your staging area and the changes that have yet to make it to the staging area. This is all useful because if you make changes that break something so bad you don’t know how to fix it or what to fix then you can simply go back to the last commit. You can undo changes at all 3 levels. Now you don’t have to worry about what you change or where you change it as long as you are using </w:t>
+      </w:r>
+      <w:proofErr w:type="spellStart"/>
+      <w:r>
+        <w:rPr>
+          <w:sz w:val="21"/>
+          <w:szCs w:val="21"/>
+        </w:rPr>
+        <w:t>git</w:t>
+      </w:r>
+      <w:proofErr w:type="spellEnd"/>
+      <w:r>
+        <w:rPr>
+          <w:sz w:val="21"/>
+          <w:szCs w:val="21"/>
+        </w:rPr>
+        <w:t xml:space="preserve"> correctly. </w:t>
+      </w:r>
+    </w:p>
+    <w:p>
+      <w:pPr>
+        <w:rPr>
+          <w:sz w:val="21"/>
+          <w:szCs w:val="21"/>
+        </w:rPr>
+      </w:pPr>
+      <w:r>
+        <w:rPr>
+          <w:sz w:val="21"/>
+          <w:szCs w:val="21"/>
+        </w:rPr>
+        <w:t xml:space="preserve">When you create a change or feature you typically want to create a branch. A branch is an exact copy of the current repository and its history. You can then switch to this branch and test/break stuff. If all the changes are working in the branch you can merge it to the master branch or you can push it to your forked repository. Once you push to your forked repository you can make a pull request on github.com to merge your changed branch with the main repository that you forked. You can check the address of the location to where you push to. Pulling can also be done and it’s the same as synchronizing your local files with your remote repository. Beware of if you’re syncing from the main project or your fork this can be changed by changing </w:t>
+      </w:r>
+      <w:r>
+        <w:rPr>
+          <w:sz w:val="21"/>
+          <w:szCs w:val="21"/>
+        </w:rPr>
+        <w:lastRenderedPageBreak/>
+        <w:t xml:space="preserve">the remote location. This by no means supposed to make you a </w:t>
+      </w:r>
+      <w:proofErr w:type="spellStart"/>
+      <w:r>
+        <w:rPr>
+          <w:sz w:val="21"/>
+          <w:szCs w:val="21"/>
+        </w:rPr>
+        <w:t>git</w:t>
+      </w:r>
+      <w:proofErr w:type="spellEnd"/>
+      <w:r>
+        <w:rPr>
+          <w:sz w:val="21"/>
+          <w:szCs w:val="21"/>
+        </w:rPr>
+        <w:t xml:space="preserve"> expert. This is just to give you an overall idea of what the commands you’re using should be doing. </w:t>
+      </w:r>
+    </w:p>
+    <w:p>
+      <w:pPr>
+        <w:rPr>
+          <w:sz w:val="21"/>
+          <w:szCs w:val="21"/>
+        </w:rPr>
+      </w:pPr>
+      <w:bookmarkStart w:id="0" w:name="_GoBack"/>
+      <w:bookmarkEnd w:id="0"/>
+      <w:r>
+        <w:rPr>
+          <w:sz w:val="21"/>
+          <w:szCs w:val="21"/>
+        </w:rPr>
+        <w:t xml:space="preserve"> </w:t>
       </w:r>
     </w:p>
     <w:p>
@@ -1170,13 +1567,20 @@
         </w:rPr>
         <w:t>through ”</w:t>
       </w:r>
+      <w:r>
+        <w:rPr>
+          <w:sz w:val="21"/>
+          <w:szCs w:val="21"/>
+        </w:rPr>
+        <w:t>JavaScript</w:t>
+      </w:r>
       <w:proofErr w:type="gramEnd"/>
       <w:r>
         <w:rPr>
           <w:sz w:val="21"/>
           <w:szCs w:val="21"/>
         </w:rPr>
-        <w:t xml:space="preserve">JavaScript the good parts” </w:t>
+        <w:t xml:space="preserve"> the good parts” </w:t>
       </w:r>
       <w:r>
         <w:rPr>
@@ -1204,7 +1608,7 @@
 </file>
 
 <file path=word/numbering.xml><?xml version="1.0" encoding="utf-8"?>
-<w:numbering xmlns:wpc="http://schemas.microsoft.com/office/word/2010/wordprocessingCanvas" xmlns:cx="http://schemas.microsoft.com/office/drawing/2014/chartex" xmlns:cx1="http://schemas.microsoft.com/office/drawing/2015/9/8/chartex" xmlns:mc="http://schemas.openxmlformats.org/markup-compatibility/2006" xmlns:o="urn:schemas-microsoft-com:office:office" xmlns:r="http://schemas.openxmlformats.org/officeDocument/2006/relationships" xmlns:m="http://schemas.openxmlformats.org/officeDocument/2006/math" xmlns:v="urn:schemas-microsoft-com:vml" xmlns:wp14="http://schemas.microsoft.com/office/word/2010/wordprocessingDrawing" xmlns:wp="http://schemas.openxmlformats.org/drawingml/2006/wordprocessingDrawing" xmlns:w10="urn:schemas-microsoft-com:office:word" xmlns:w="http://schemas.openxmlformats.org/wordprocessingml/2006/main" xmlns:w14="http://schemas.microsoft.com/office/word/2010/wordml" xmlns:w15="http://schemas.microsoft.com/office/word/2012/wordml" xmlns:w16se="http://schemas.microsoft.com/office/word/2015/wordml/symex" xmlns:wpg="http://schemas.microsoft.com/office/word/2010/wordprocessingGroup" xmlns:wpi="http://schemas.microsoft.com/office/word/2010/wordprocessingInk" xmlns:wne="http://schemas.microsoft.com/office/word/2006/wordml" xmlns:wps="http://schemas.microsoft.com/office/word/2010/wordprocessingShape" mc:Ignorable="w14 w15 w16se wp14">
+<w:numbering xmlns:wpc="http://schemas.microsoft.com/office/word/2010/wordprocessingCanvas" xmlns:cx="http://schemas.microsoft.com/office/drawing/2014/chartex" xmlns:mc="http://schemas.openxmlformats.org/markup-compatibility/2006" xmlns:o="urn:schemas-microsoft-com:office:office" xmlns:r="http://schemas.openxmlformats.org/officeDocument/2006/relationships" xmlns:m="http://schemas.openxmlformats.org/officeDocument/2006/math" xmlns:v="urn:schemas-microsoft-com:vml" xmlns:wp14="http://schemas.microsoft.com/office/word/2010/wordprocessingDrawing" xmlns:wp="http://schemas.openxmlformats.org/drawingml/2006/wordprocessingDrawing" xmlns:w10="urn:schemas-microsoft-com:office:word" xmlns:w="http://schemas.openxmlformats.org/wordprocessingml/2006/main" xmlns:w14="http://schemas.microsoft.com/office/word/2010/wordml" xmlns:w15="http://schemas.microsoft.com/office/word/2012/wordml" xmlns:w16se="http://schemas.microsoft.com/office/word/2015/wordml/symex" xmlns:wpg="http://schemas.microsoft.com/office/word/2010/wordprocessingGroup" xmlns:wpi="http://schemas.microsoft.com/office/word/2010/wordprocessingInk" xmlns:wne="http://schemas.microsoft.com/office/word/2006/wordml" xmlns:wps="http://schemas.microsoft.com/office/word/2010/wordprocessingShape" mc:Ignorable="w14 w15 w16se wp14">
   <w:abstractNum w:abstractNumId="0" w15:restartNumberingAfterBreak="0">
     <w:nsid w:val="67BE2980"/>
     <w:multiLevelType w:val="hybridMultilevel"/>

</xml_diff>